<commit_message>
Aclaracion de ingreso de datos
</commit_message>
<xml_diff>
--- a/TrabajoPractico/manualDeUsuario.docx
+++ b/TrabajoPractico/manualDeUsuario.docx
@@ -84,10 +84,7 @@
     <w:p/>
     <w:p/>
     <w:p/>
-    <w:p>
-      <w:bookmarkStart w:id="0" w:name="_GoBack"/>
-      <w:bookmarkEnd w:id="0"/>
-    </w:p>
+    <w:p/>
     <w:p>
       <w:pPr>
         <w:rPr>
@@ -162,38 +159,17 @@
         <w:t>explicará</w:t>
       </w:r>
       <w:r>
-        <w:t xml:space="preserve"> una aplicación (AMIC - Aproximación po</w:t>
-      </w:r>
-      <w:r>
-        <w:t>r Mínimos Cuadrados) que permite</w:t>
-      </w:r>
-      <w:r>
-        <w:t xml:space="preserve"> procesar una serie de datos, no necesariamente exactos, y ajustarlos a una función de la forma en qu</w:t>
-      </w:r>
-      <w:r>
-        <w:t xml:space="preserve">e se supone estén vinculados.  </w:t>
-      </w:r>
-    </w:p>
-    <w:p>
-      <w:r>
-        <w:t>E</w:t>
-      </w:r>
-      <w:r>
-        <w:t xml:space="preserve">n base a un conjunto de puntos, </w:t>
-      </w:r>
-      <w:r>
-        <w:t xml:space="preserve">la aplicación brindara </w:t>
-      </w:r>
-      <w:r>
-        <w:t>una función aproximante de un grado prefijado que minimice el error.</w:t>
-      </w:r>
-      <w:r>
-        <w:t xml:space="preserve"> Dicha función aproximante se podrá calcular a través de los siguientes métodos:</w:t>
-      </w:r>
-    </w:p>
-    <w:p>
-      <w:pPr>
-        <w:pStyle w:val="Prrafodelista"/>
+        <w:t xml:space="preserve"> una aplicación (AMIC - Aproximación por Mínimos Cuadrados) que permite procesar una serie de datos, no necesariamente exactos, y ajustarlos a una función de la forma en que se supone estén vinculados.  </w:t>
+      </w:r>
+    </w:p>
+    <w:p>
+      <w:r>
+        <w:t>En base a un conjunto de puntos, la aplicación brindara una función aproximante de un grado prefijado que minimice el error. Dicha función aproximante se podrá calcular a través de los siguientes métodos:</w:t>
+      </w:r>
+    </w:p>
+    <w:p>
+      <w:pPr>
+        <w:pStyle w:val="ListParagraph"/>
         <w:numPr>
           <w:ilvl w:val="0"/>
           <w:numId w:val="3"/>
@@ -240,7 +216,7 @@
     </w:p>
     <w:p>
       <w:pPr>
-        <w:pStyle w:val="Prrafodelista"/>
+        <w:pStyle w:val="ListParagraph"/>
         <w:numPr>
           <w:ilvl w:val="0"/>
           <w:numId w:val="3"/>
@@ -325,7 +301,7 @@
     </w:p>
     <w:p>
       <w:pPr>
-        <w:pStyle w:val="Prrafodelista"/>
+        <w:pStyle w:val="ListParagraph"/>
         <w:numPr>
           <w:ilvl w:val="0"/>
           <w:numId w:val="3"/>
@@ -392,7 +368,7 @@
     </w:p>
     <w:p>
       <w:pPr>
-        <w:pStyle w:val="Prrafodelista"/>
+        <w:pStyle w:val="ListParagraph"/>
         <w:numPr>
           <w:ilvl w:val="0"/>
           <w:numId w:val="3"/>
@@ -453,7 +429,7 @@
     </w:p>
     <w:p>
       <w:pPr>
-        <w:pStyle w:val="Prrafodelista"/>
+        <w:pStyle w:val="ListParagraph"/>
         <w:numPr>
           <w:ilvl w:val="0"/>
           <w:numId w:val="3"/>
@@ -563,6 +539,11 @@
       <w:r>
         <w:t>El usuario podrá agregar diferentes puntos colocando cada valor en su correspondiente eje y presionando la opción “Agregar par de puntos”.</w:t>
       </w:r>
+      <w:r>
+        <w:t xml:space="preserve"> Se deberá repetir el proceso tantas veces como cantidad de pares de números se desee ingresar.</w:t>
+      </w:r>
+      <w:bookmarkStart w:id="0" w:name="_GoBack"/>
+      <w:bookmarkEnd w:id="0"/>
     </w:p>
     <w:p>
       <w:r>
@@ -696,7 +677,15 @@
         <w:t>desplegará</w:t>
       </w:r>
       <w:r>
-        <w:t xml:space="preserve"> un cuadro comparativo indicando los respectivos valores de acuerdo a los puntos trabajados con los diferentes </w:t>
+        <w:t xml:space="preserve"> un cuadro comparativo indicando los respectivos valores </w:t>
+      </w:r>
+      <w:proofErr w:type="gramStart"/>
+      <w:r>
+        <w:t>de acuerdo a</w:t>
+      </w:r>
+      <w:proofErr w:type="gramEnd"/>
+      <w:r>
+        <w:t xml:space="preserve"> los puntos trabajados con los diferentes </w:t>
       </w:r>
       <w:r>
         <w:t>métodos</w:t>
@@ -719,6 +708,7 @@
     </w:p>
     <w:p>
       <w:r>
+        <w:lastRenderedPageBreak/>
         <w:t>INSERTAR IMAGEN ILUSTRATIVA</w:t>
       </w:r>
     </w:p>
@@ -918,7 +908,7 @@
   </w:p>
   <w:p>
     <w:pPr>
-      <w:pStyle w:val="Piedepgina"/>
+      <w:pStyle w:val="Footer"/>
     </w:pPr>
   </w:p>
 </w:ftr>
@@ -1738,11 +1728,11 @@
     <w:name w:val="Normal"/>
     <w:qFormat/>
   </w:style>
-  <w:style w:type="paragraph" w:styleId="Ttulo1">
+  <w:style w:type="paragraph" w:styleId="Heading1">
     <w:name w:val="heading 1"/>
     <w:basedOn w:val="Normal"/>
     <w:next w:val="Normal"/>
-    <w:link w:val="Ttulo1Car"/>
+    <w:link w:val="Heading1Char"/>
     <w:uiPriority w:val="9"/>
     <w:qFormat/>
     <w:rsid w:val="00E029B4"/>
@@ -1759,13 +1749,13 @@
       <w:szCs w:val="32"/>
     </w:rPr>
   </w:style>
-  <w:style w:type="character" w:default="1" w:styleId="Fuentedeprrafopredeter">
+  <w:style w:type="character" w:default="1" w:styleId="DefaultParagraphFont">
     <w:name w:val="Default Paragraph Font"/>
     <w:uiPriority w:val="1"/>
     <w:semiHidden/>
     <w:unhideWhenUsed/>
   </w:style>
-  <w:style w:type="table" w:default="1" w:styleId="Tablanormal">
+  <w:style w:type="table" w:default="1" w:styleId="TableNormal">
     <w:name w:val="Normal Table"/>
     <w:uiPriority w:val="99"/>
     <w:semiHidden/>
@@ -1780,13 +1770,13 @@
       </w:tblCellMar>
     </w:tblPr>
   </w:style>
-  <w:style w:type="numbering" w:default="1" w:styleId="Sinlista">
+  <w:style w:type="numbering" w:default="1" w:styleId="NoList">
     <w:name w:val="No List"/>
     <w:uiPriority w:val="99"/>
     <w:semiHidden/>
     <w:unhideWhenUsed/>
   </w:style>
-  <w:style w:type="paragraph" w:styleId="Prrafodelista">
+  <w:style w:type="paragraph" w:styleId="ListParagraph">
     <w:name w:val="List Paragraph"/>
     <w:basedOn w:val="Normal"/>
     <w:uiPriority w:val="34"/>
@@ -1797,10 +1787,10 @@
       <w:contextualSpacing/>
     </w:pPr>
   </w:style>
-  <w:style w:type="character" w:customStyle="1" w:styleId="Ttulo1Car">
-    <w:name w:val="Título 1 Car"/>
-    <w:basedOn w:val="Fuentedeprrafopredeter"/>
-    <w:link w:val="Ttulo1"/>
+  <w:style w:type="character" w:customStyle="1" w:styleId="Heading1Char">
+    <w:name w:val="Heading 1 Char"/>
+    <w:basedOn w:val="DefaultParagraphFont"/>
+    <w:link w:val="Heading1"/>
     <w:uiPriority w:val="9"/>
     <w:rsid w:val="00E029B4"/>
     <w:rPr>
@@ -1810,9 +1800,9 @@
       <w:szCs w:val="32"/>
     </w:rPr>
   </w:style>
-  <w:style w:type="paragraph" w:styleId="TtuloTDC">
+  <w:style w:type="paragraph" w:styleId="TOCHeading">
     <w:name w:val="TOC Heading"/>
-    <w:basedOn w:val="Ttulo1"/>
+    <w:basedOn w:val="Heading1"/>
     <w:next w:val="Normal"/>
     <w:uiPriority w:val="39"/>
     <w:unhideWhenUsed/>
@@ -1825,10 +1815,10 @@
       <w:lang w:eastAsia="es-AR"/>
     </w:rPr>
   </w:style>
-  <w:style w:type="paragraph" w:styleId="Encabezado">
+  <w:style w:type="paragraph" w:styleId="Header">
     <w:name w:val="header"/>
     <w:basedOn w:val="Normal"/>
-    <w:link w:val="EncabezadoCar"/>
+    <w:link w:val="HeaderChar"/>
     <w:uiPriority w:val="99"/>
     <w:unhideWhenUsed/>
     <w:rsid w:val="00E5217C"/>
@@ -1840,17 +1830,17 @@
       <w:spacing w:after="0" w:line="240" w:lineRule="auto"/>
     </w:pPr>
   </w:style>
-  <w:style w:type="character" w:customStyle="1" w:styleId="EncabezadoCar">
-    <w:name w:val="Encabezado Car"/>
-    <w:basedOn w:val="Fuentedeprrafopredeter"/>
-    <w:link w:val="Encabezado"/>
+  <w:style w:type="character" w:customStyle="1" w:styleId="HeaderChar">
+    <w:name w:val="Header Char"/>
+    <w:basedOn w:val="DefaultParagraphFont"/>
+    <w:link w:val="Header"/>
     <w:uiPriority w:val="99"/>
     <w:rsid w:val="00E5217C"/>
   </w:style>
-  <w:style w:type="paragraph" w:styleId="Piedepgina">
+  <w:style w:type="paragraph" w:styleId="Footer">
     <w:name w:val="footer"/>
     <w:basedOn w:val="Normal"/>
-    <w:link w:val="PiedepginaCar"/>
+    <w:link w:val="FooterChar"/>
     <w:uiPriority w:val="99"/>
     <w:unhideWhenUsed/>
     <w:rsid w:val="00E5217C"/>
@@ -1862,14 +1852,14 @@
       <w:spacing w:after="0" w:line="240" w:lineRule="auto"/>
     </w:pPr>
   </w:style>
-  <w:style w:type="character" w:customStyle="1" w:styleId="PiedepginaCar">
-    <w:name w:val="Pie de página Car"/>
-    <w:basedOn w:val="Fuentedeprrafopredeter"/>
-    <w:link w:val="Piedepgina"/>
+  <w:style w:type="character" w:customStyle="1" w:styleId="FooterChar">
+    <w:name w:val="Footer Char"/>
+    <w:basedOn w:val="DefaultParagraphFont"/>
+    <w:link w:val="Footer"/>
     <w:uiPriority w:val="99"/>
     <w:rsid w:val="00E5217C"/>
   </w:style>
-  <w:style w:type="paragraph" w:styleId="ndice1">
+  <w:style w:type="paragraph" w:styleId="Index1">
     <w:name w:val="index 1"/>
     <w:basedOn w:val="Normal"/>
     <w:next w:val="Normal"/>
@@ -1888,7 +1878,7 @@
       <w:szCs w:val="20"/>
     </w:rPr>
   </w:style>
-  <w:style w:type="paragraph" w:styleId="ndice2">
+  <w:style w:type="paragraph" w:styleId="Index2">
     <w:name w:val="index 2"/>
     <w:basedOn w:val="Normal"/>
     <w:next w:val="Normal"/>
@@ -1906,7 +1896,7 @@
       <w:szCs w:val="20"/>
     </w:rPr>
   </w:style>
-  <w:style w:type="paragraph" w:styleId="ndice3">
+  <w:style w:type="paragraph" w:styleId="Index3">
     <w:name w:val="index 3"/>
     <w:basedOn w:val="Normal"/>
     <w:next w:val="Normal"/>
@@ -1924,7 +1914,7 @@
       <w:szCs w:val="20"/>
     </w:rPr>
   </w:style>
-  <w:style w:type="paragraph" w:styleId="ndice4">
+  <w:style w:type="paragraph" w:styleId="Index4">
     <w:name w:val="index 4"/>
     <w:basedOn w:val="Normal"/>
     <w:next w:val="Normal"/>
@@ -1942,7 +1932,7 @@
       <w:szCs w:val="20"/>
     </w:rPr>
   </w:style>
-  <w:style w:type="paragraph" w:styleId="ndice5">
+  <w:style w:type="paragraph" w:styleId="Index5">
     <w:name w:val="index 5"/>
     <w:basedOn w:val="Normal"/>
     <w:next w:val="Normal"/>
@@ -1960,7 +1950,7 @@
       <w:szCs w:val="20"/>
     </w:rPr>
   </w:style>
-  <w:style w:type="paragraph" w:styleId="ndice6">
+  <w:style w:type="paragraph" w:styleId="Index6">
     <w:name w:val="index 6"/>
     <w:basedOn w:val="Normal"/>
     <w:next w:val="Normal"/>
@@ -1978,7 +1968,7 @@
       <w:szCs w:val="20"/>
     </w:rPr>
   </w:style>
-  <w:style w:type="paragraph" w:styleId="ndice7">
+  <w:style w:type="paragraph" w:styleId="Index7">
     <w:name w:val="index 7"/>
     <w:basedOn w:val="Normal"/>
     <w:next w:val="Normal"/>
@@ -1996,7 +1986,7 @@
       <w:szCs w:val="20"/>
     </w:rPr>
   </w:style>
-  <w:style w:type="paragraph" w:styleId="ndice8">
+  <w:style w:type="paragraph" w:styleId="Index8">
     <w:name w:val="index 8"/>
     <w:basedOn w:val="Normal"/>
     <w:next w:val="Normal"/>
@@ -2014,7 +2004,7 @@
       <w:szCs w:val="20"/>
     </w:rPr>
   </w:style>
-  <w:style w:type="paragraph" w:styleId="ndice9">
+  <w:style w:type="paragraph" w:styleId="Index9">
     <w:name w:val="index 9"/>
     <w:basedOn w:val="Normal"/>
     <w:next w:val="Normal"/>
@@ -2032,10 +2022,10 @@
       <w:szCs w:val="20"/>
     </w:rPr>
   </w:style>
-  <w:style w:type="paragraph" w:styleId="Ttulodendice">
+  <w:style w:type="paragraph" w:styleId="IndexHeading">
     <w:name w:val="index heading"/>
     <w:basedOn w:val="Normal"/>
-    <w:next w:val="ndice1"/>
+    <w:next w:val="Index1"/>
     <w:uiPriority w:val="99"/>
     <w:unhideWhenUsed/>
     <w:rsid w:val="00E5217C"/>
@@ -2355,7 +2345,7 @@
 </file>
 
 <file path=customXml/itemProps1.xml><?xml version="1.0" encoding="utf-8"?>
-<ds:datastoreItem xmlns:ds="http://schemas.openxmlformats.org/officeDocument/2006/customXml" ds:itemID="{5810DA49-8850-4FDD-9313-6C57624B3117}">
+<ds:datastoreItem xmlns:ds="http://schemas.openxmlformats.org/officeDocument/2006/customXml" ds:itemID="{22CC932C-1F85-405F-8F64-3E58A01CE1C1}">
   <ds:schemaRefs>
     <ds:schemaRef ds:uri="http://schemas.openxmlformats.org/officeDocument/2006/bibliography"/>
   </ds:schemaRefs>

</xml_diff>

<commit_message>
Agrego explicacion de como ejecutar el programa
</commit_message>
<xml_diff>
--- a/TrabajoPractico/manualDeUsuario.docx
+++ b/TrabajoPractico/manualDeUsuario.docx
@@ -479,7 +479,19 @@
         </m:f>
       </m:oMath>
     </w:p>
-    <w:p/>
+    <w:p>
+      <w:r>
+        <w:t xml:space="preserve">Para iniciar la aplicación se debe ejecutar el script </w:t>
+      </w:r>
+      <w:proofErr w:type="spellStart"/>
+      <w:r>
+        <w:t>UI.m</w:t>
+      </w:r>
+      <w:proofErr w:type="spellEnd"/>
+      <w:r>
+        <w:t xml:space="preserve"> con Octave.</w:t>
+      </w:r>
+    </w:p>
     <w:p>
       <w:pPr>
         <w:rPr>
@@ -540,7 +552,12 @@
         <w:t>El usuario podrá agregar diferentes puntos colocando cada valor en su correspondiente eje y presionando la opción “Agregar par de puntos”.</w:t>
       </w:r>
       <w:r>
-        <w:t xml:space="preserve"> Se deberá repetir el proceso tantas veces como cantidad de pares de números se desee ingresar.</w:t>
+        <w:t xml:space="preserve"> Se deberá repetir el proceso tantas veces como cantidad de p</w:t>
+      </w:r>
+      <w:bookmarkStart w:id="0" w:name="_GoBack"/>
+      <w:bookmarkEnd w:id="0"/>
+      <w:r>
+        <w:t>ares de números se desee ingresar.</w:t>
       </w:r>
     </w:p>
     <w:p>
@@ -1100,8 +1117,6 @@
       <w:r>
         <w:t>El usuario podrá visualizar la tabla de sumatorias de un respectivo método seleccionando la opción correspondiente. Por ejemplo, si quisiera visualizar la tabla de la función lineal debería seleccionar la siguiente opción:</w:t>
       </w:r>
-      <w:bookmarkStart w:id="0" w:name="_GoBack"/>
-      <w:bookmarkEnd w:id="0"/>
     </w:p>
     <w:p/>
     <w:p>
@@ -2817,7 +2832,7 @@
 </file>
 
 <file path=customXml/itemProps1.xml><?xml version="1.0" encoding="utf-8"?>
-<ds:datastoreItem xmlns:ds="http://schemas.openxmlformats.org/officeDocument/2006/customXml" ds:itemID="{2B13F3A4-5EAD-4CB0-A152-884AC504DCB0}">
+<ds:datastoreItem xmlns:ds="http://schemas.openxmlformats.org/officeDocument/2006/customXml" ds:itemID="{51E441A5-FE2F-4FDC-85A8-E7BC604FDA07}">
   <ds:schemaRefs>
     <ds:schemaRef ds:uri="http://schemas.openxmlformats.org/officeDocument/2006/bibliography"/>
   </ds:schemaRefs>

</xml_diff>